<commit_message>
Alterações no relatorio 1
</commit_message>
<xml_diff>
--- a/TP1_EST/relatorio.docx
+++ b/TP1_EST/relatorio.docx
@@ -7,7 +7,7 @@
         <w:pStyle w:val="MTitel"/>
       </w:pPr>
       <w:r>
-        <w:t>Titulo do documento (Principal)</w:t>
+        <w:t>Associação de caça</w:t>
       </w:r>
       <w:bookmarkStart w:id="0" w:name="_GoBack"/>
       <w:bookmarkEnd w:id="0"/>
@@ -677,10 +677,7 @@
             </w:r>
             <w:proofErr w:type="spellStart"/>
             <w:r>
-              <w:t>MathTy</w:t>
-            </w:r>
-            <w:r>
-              <w:t>pe</w:t>
+              <w:t>MathType</w:t>
             </w:r>
             <w:proofErr w:type="spellEnd"/>
             <w:r>
@@ -1612,13 +1609,7 @@
         <w:rPr>
           <w:lang w:eastAsia="en-US"/>
         </w:rPr>
-        <w:t>M_T</w:t>
-      </w:r>
-      <w:r>
-        <w:rPr>
-          <w:lang w:eastAsia="en-US"/>
-        </w:rPr>
-        <w:t>ext</w:t>
+        <w:t>M_Text</w:t>
       </w:r>
       <w:proofErr w:type="spellEnd"/>
       <w:r>
@@ -2060,10 +2051,7 @@
       </w:r>
       <w:proofErr w:type="spellEnd"/>
       <w:r>
-        <w:t>, Country, 2008</w:t>
-      </w:r>
-      <w:r>
-        <w:t xml:space="preserve">; </w:t>
+        <w:t xml:space="preserve">, Country, 2008; </w:t>
       </w:r>
       <w:r>
         <w:br/>

</xml_diff>